<commit_message>
added huge ass equation
</commit_message>
<xml_diff>
--- a/project3/writeup.docx
+++ b/project3/writeup.docx
@@ -38,6 +38,12 @@
           <w:u w:val="single"/>
         </w:rPr>
       </w:pPr>
+      <w:r>
+        <w:rPr>
+          <w:u w:val="single"/>
+        </w:rPr>
+        <w:t xml:space="preserve">Project 3 </w:t>
+      </w:r>
       <w:proofErr w:type="spellStart"/>
       <w:r>
         <w:rPr>
@@ -447,6 +453,9 @@
         </w:drawing>
       </w:r>
       <w:r>
+        <w:rPr>
+          <w:noProof/>
+        </w:rPr>
         <w:drawing>
           <wp:inline distT="0" distB="0" distL="0" distR="0" wp14:anchorId="4C711841" wp14:editId="29BC4AA9">
             <wp:extent cx="2628900" cy="1971675"/>
@@ -750,6 +759,473 @@
     </w:p>
     <w:p/>
     <w:p>
+      <w:pPr>
+        <w:jc w:val="center"/>
+        <w:rPr>
+          <w:b/>
+        </w:rPr>
+      </w:pPr>
+      <w:r>
+        <w:rPr>
+          <w:b/>
+        </w:rPr>
+        <w:t>Part 2: Clustering Census Data</w:t>
+      </w:r>
+    </w:p>
+    <w:p/>
+    <w:p>
+      <w:r>
+        <w:t>2-1. Our independence assumption will produce overconfident cluster assignments because as more redundant features are added to the data, clusters will appear farther and farther apart. If two features are highly correlated, then points within a cluster are very likely to have similar values of those features. This means that by adding more correlated features, we are simply adding another dimension in which points from the same cluster are close, but points in different clusters are relatively far apart. The Euclidean distance between clusters will be higher in the larger feature space, causing the model to be overconfident in its cluster assignments.</w:t>
+      </w:r>
+    </w:p>
+    <w:p/>
+    <w:p>
+      <w:r>
+        <w:t>2-2. Posterior Distribution</w:t>
+      </w:r>
+    </w:p>
+    <w:p/>
+    <w:p>
+      <m:oMathPara>
+        <m:oMath>
+          <m:r>
+            <w:rPr>
+              <w:rFonts w:ascii="Cambria Math" w:hAnsi="Cambria Math"/>
+            </w:rPr>
+            <m:t>p</m:t>
+          </m:r>
+          <m:d>
+            <m:dPr>
+              <m:ctrlPr>
+                <w:rPr>
+                  <w:rFonts w:ascii="Cambria Math" w:hAnsi="Cambria Math"/>
+                  <w:i/>
+                </w:rPr>
+              </m:ctrlPr>
+            </m:dPr>
+            <m:e>
+              <m:sSup>
+                <m:sSupPr>
+                  <m:ctrlPr>
+                    <w:rPr>
+                      <w:rFonts w:ascii="Cambria Math" w:hAnsi="Cambria Math"/>
+                      <w:i/>
+                    </w:rPr>
+                  </m:ctrlPr>
+                </m:sSupPr>
+                <m:e>
+                  <m:r>
+                    <w:rPr>
+                      <w:rFonts w:ascii="Cambria Math" w:hAnsi="Cambria Math"/>
+                    </w:rPr>
+                    <m:t>z</m:t>
+                  </m:r>
+                </m:e>
+                <m:sup>
+                  <m:r>
+                    <w:rPr>
+                      <w:rFonts w:ascii="Cambria Math" w:hAnsi="Cambria Math"/>
+                    </w:rPr>
+                    <m:t>(i)</m:t>
+                  </m:r>
+                </m:sup>
+              </m:sSup>
+            </m:e>
+            <m:e>
+              <m:sSup>
+                <m:sSupPr>
+                  <m:ctrlPr>
+                    <w:rPr>
+                      <w:rFonts w:ascii="Cambria Math" w:hAnsi="Cambria Math"/>
+                      <w:i/>
+                    </w:rPr>
+                  </m:ctrlPr>
+                </m:sSupPr>
+                <m:e>
+                  <m:r>
+                    <w:rPr>
+                      <w:rFonts w:ascii="Cambria Math" w:hAnsi="Cambria Math"/>
+                    </w:rPr>
+                    <m:t>x</m:t>
+                  </m:r>
+                </m:e>
+                <m:sup>
+                  <m:r>
+                    <w:rPr>
+                      <w:rFonts w:ascii="Cambria Math" w:hAnsi="Cambria Math"/>
+                    </w:rPr>
+                    <m:t>(i)</m:t>
+                  </m:r>
+                </m:sup>
+              </m:sSup>
+              <m:r>
+                <w:rPr>
+                  <w:rFonts w:ascii="Cambria Math" w:hAnsi="Cambria Math"/>
+                </w:rPr>
+                <m:t>,π,∝</m:t>
+              </m:r>
+            </m:e>
+          </m:d>
+          <m:r>
+            <w:rPr>
+              <w:rFonts w:ascii="Cambria Math" w:hAnsi="Cambria Math"/>
+            </w:rPr>
+            <m:t>=</m:t>
+          </m:r>
+          <m:f>
+            <m:fPr>
+              <m:ctrlPr>
+                <w:rPr>
+                  <w:rFonts w:ascii="Cambria Math" w:hAnsi="Cambria Math"/>
+                  <w:i/>
+                </w:rPr>
+              </m:ctrlPr>
+            </m:fPr>
+            <m:num>
+              <m:sSub>
+                <m:sSubPr>
+                  <m:ctrlPr>
+                    <w:rPr>
+                      <w:rFonts w:ascii="Cambria Math" w:hAnsi="Cambria Math"/>
+                      <w:i/>
+                    </w:rPr>
+                  </m:ctrlPr>
+                </m:sSubPr>
+                <m:e>
+                  <m:r>
+                    <w:rPr>
+                      <w:rFonts w:ascii="Cambria Math" w:hAnsi="Cambria Math"/>
+                    </w:rPr>
+                    <m:t>π</m:t>
+                  </m:r>
+                </m:e>
+                <m:sub>
+                  <m:sSup>
+                    <m:sSupPr>
+                      <m:ctrlPr>
+                        <w:rPr>
+                          <w:rFonts w:ascii="Cambria Math" w:hAnsi="Cambria Math"/>
+                          <w:i/>
+                        </w:rPr>
+                      </m:ctrlPr>
+                    </m:sSupPr>
+                    <m:e>
+                      <m:r>
+                        <w:rPr>
+                          <w:rFonts w:ascii="Cambria Math" w:hAnsi="Cambria Math"/>
+                        </w:rPr>
+                        <m:t>z</m:t>
+                      </m:r>
+                    </m:e>
+                    <m:sup>
+                      <m:r>
+                        <w:rPr>
+                          <w:rFonts w:ascii="Cambria Math" w:hAnsi="Cambria Math"/>
+                        </w:rPr>
+                        <m:t>(i)</m:t>
+                      </m:r>
+                    </m:sup>
+                  </m:sSup>
+                </m:sub>
+              </m:sSub>
+              <m:nary>
+                <m:naryPr>
+                  <m:chr m:val="∏"/>
+                  <m:limLoc m:val="undOvr"/>
+                  <m:ctrlPr>
+                    <w:rPr>
+                      <w:rFonts w:ascii="Cambria Math" w:hAnsi="Cambria Math"/>
+                      <w:i/>
+                    </w:rPr>
+                  </m:ctrlPr>
+                </m:naryPr>
+                <m:sub>
+                  <m:r>
+                    <w:rPr>
+                      <w:rFonts w:ascii="Cambria Math" w:hAnsi="Cambria Math"/>
+                    </w:rPr>
+                    <m:t>d=1</m:t>
+                  </m:r>
+                </m:sub>
+                <m:sup>
+                  <m:r>
+                    <w:rPr>
+                      <w:rFonts w:ascii="Cambria Math" w:hAnsi="Cambria Math"/>
+                    </w:rPr>
+                    <m:t>D</m:t>
+                  </m:r>
+                </m:sup>
+                <m:e>
+                  <m:sSub>
+                    <m:sSubPr>
+                      <m:ctrlPr>
+                        <w:rPr>
+                          <w:rFonts w:ascii="Cambria Math" w:hAnsi="Cambria Math"/>
+                          <w:i/>
+                        </w:rPr>
+                      </m:ctrlPr>
+                    </m:sSubPr>
+                    <m:e>
+                      <m:r>
+                        <w:rPr>
+                          <w:rFonts w:ascii="Cambria Math" w:hAnsi="Cambria Math"/>
+                        </w:rPr>
+                        <m:t>α</m:t>
+                      </m:r>
+                    </m:e>
+                    <m:sub>
+                      <m:sSup>
+                        <m:sSupPr>
+                          <m:ctrlPr>
+                            <w:rPr>
+                              <w:rFonts w:ascii="Cambria Math" w:hAnsi="Cambria Math"/>
+                              <w:i/>
+                            </w:rPr>
+                          </m:ctrlPr>
+                        </m:sSupPr>
+                        <m:e>
+                          <m:r>
+                            <w:rPr>
+                              <w:rFonts w:ascii="Cambria Math" w:hAnsi="Cambria Math"/>
+                            </w:rPr>
+                            <m:t>z</m:t>
+                          </m:r>
+                        </m:e>
+                        <m:sup>
+                          <m:r>
+                            <w:rPr>
+                              <w:rFonts w:ascii="Cambria Math" w:hAnsi="Cambria Math"/>
+                            </w:rPr>
+                            <m:t>(i)</m:t>
+                          </m:r>
+                        </m:sup>
+                      </m:sSup>
+                      <m:r>
+                        <w:rPr>
+                          <w:rFonts w:ascii="Cambria Math" w:hAnsi="Cambria Math"/>
+                        </w:rPr>
+                        <m:t>,d</m:t>
+                      </m:r>
+                    </m:sub>
+                  </m:sSub>
+                  <m:r>
+                    <w:rPr>
+                      <w:rFonts w:ascii="Cambria Math" w:hAnsi="Cambria Math"/>
+                    </w:rPr>
+                    <m:t>[</m:t>
+                  </m:r>
+                  <m:sSubSup>
+                    <m:sSubSupPr>
+                      <m:ctrlPr>
+                        <w:rPr>
+                          <w:rFonts w:ascii="Cambria Math" w:hAnsi="Cambria Math"/>
+                          <w:i/>
+                        </w:rPr>
+                      </m:ctrlPr>
+                    </m:sSubSupPr>
+                    <m:e>
+                      <m:r>
+                        <w:rPr>
+                          <w:rFonts w:ascii="Cambria Math" w:hAnsi="Cambria Math"/>
+                        </w:rPr>
+                        <m:t>x</m:t>
+                      </m:r>
+                    </m:e>
+                    <m:sub>
+                      <m:r>
+                        <w:rPr>
+                          <w:rFonts w:ascii="Cambria Math" w:hAnsi="Cambria Math"/>
+                        </w:rPr>
+                        <m:t>d</m:t>
+                      </m:r>
+                    </m:sub>
+                    <m:sup>
+                      <m:r>
+                        <w:rPr>
+                          <w:rFonts w:ascii="Cambria Math" w:hAnsi="Cambria Math"/>
+                        </w:rPr>
+                        <m:t>(i)</m:t>
+                      </m:r>
+                    </m:sup>
+                  </m:sSubSup>
+                  <m:r>
+                    <w:rPr>
+                      <w:rFonts w:ascii="Cambria Math" w:hAnsi="Cambria Math"/>
+                    </w:rPr>
+                    <m:t>]</m:t>
+                  </m:r>
+                </m:e>
+              </m:nary>
+            </m:num>
+            <m:den>
+              <m:nary>
+                <m:naryPr>
+                  <m:chr m:val="∑"/>
+                  <m:limLoc m:val="undOvr"/>
+                  <m:ctrlPr>
+                    <w:rPr>
+                      <w:rFonts w:ascii="Cambria Math" w:hAnsi="Cambria Math"/>
+                      <w:i/>
+                    </w:rPr>
+                  </m:ctrlPr>
+                </m:naryPr>
+                <m:sub>
+                  <m:r>
+                    <w:rPr>
+                      <w:rFonts w:ascii="Cambria Math" w:hAnsi="Cambria Math"/>
+                    </w:rPr>
+                    <m:t>l=1</m:t>
+                  </m:r>
+                </m:sub>
+                <m:sup>
+                  <m:r>
+                    <w:rPr>
+                      <w:rFonts w:ascii="Cambria Math" w:hAnsi="Cambria Math"/>
+                    </w:rPr>
+                    <m:t>K</m:t>
+                  </m:r>
+                </m:sup>
+                <m:e>
+                  <m:sSub>
+                    <m:sSubPr>
+                      <m:ctrlPr>
+                        <w:rPr>
+                          <w:rFonts w:ascii="Cambria Math" w:hAnsi="Cambria Math"/>
+                          <w:i/>
+                        </w:rPr>
+                      </m:ctrlPr>
+                    </m:sSubPr>
+                    <m:e>
+                      <m:r>
+                        <w:rPr>
+                          <w:rFonts w:ascii="Cambria Math" w:hAnsi="Cambria Math"/>
+                        </w:rPr>
+                        <m:t>π</m:t>
+                      </m:r>
+                    </m:e>
+                    <m:sub>
+                      <m:r>
+                        <w:rPr>
+                          <w:rFonts w:ascii="Cambria Math" w:hAnsi="Cambria Math"/>
+                        </w:rPr>
+                        <m:t>l</m:t>
+                      </m:r>
+                    </m:sub>
+                  </m:sSub>
+                </m:e>
+              </m:nary>
+              <m:nary>
+                <m:naryPr>
+                  <m:chr m:val="∏"/>
+                  <m:limLoc m:val="undOvr"/>
+                  <m:ctrlPr>
+                    <w:rPr>
+                      <w:rFonts w:ascii="Cambria Math" w:hAnsi="Cambria Math"/>
+                      <w:i/>
+                    </w:rPr>
+                  </m:ctrlPr>
+                </m:naryPr>
+                <m:sub>
+                  <m:r>
+                    <w:rPr>
+                      <w:rFonts w:ascii="Cambria Math" w:hAnsi="Cambria Math"/>
+                    </w:rPr>
+                    <m:t>d=1</m:t>
+                  </m:r>
+                </m:sub>
+                <m:sup>
+                  <m:r>
+                    <w:rPr>
+                      <w:rFonts w:ascii="Cambria Math" w:hAnsi="Cambria Math"/>
+                    </w:rPr>
+                    <m:t>D</m:t>
+                  </m:r>
+                </m:sup>
+                <m:e>
+                  <m:sSub>
+                    <m:sSubPr>
+                      <m:ctrlPr>
+                        <w:rPr>
+                          <w:rFonts w:ascii="Cambria Math" w:hAnsi="Cambria Math"/>
+                          <w:i/>
+                        </w:rPr>
+                      </m:ctrlPr>
+                    </m:sSubPr>
+                    <m:e>
+                      <m:r>
+                        <w:rPr>
+                          <w:rFonts w:ascii="Cambria Math" w:hAnsi="Cambria Math"/>
+                        </w:rPr>
+                        <m:t>α</m:t>
+                      </m:r>
+                    </m:e>
+                    <m:sub>
+                      <m:r>
+                        <w:rPr>
+                          <w:rFonts w:ascii="Cambria Math" w:hAnsi="Cambria Math"/>
+                        </w:rPr>
+                        <m:t>l</m:t>
+                      </m:r>
+                      <m:r>
+                        <w:rPr>
+                          <w:rFonts w:ascii="Cambria Math" w:hAnsi="Cambria Math"/>
+                        </w:rPr>
+                        <m:t>,d</m:t>
+                      </m:r>
+                    </m:sub>
+                  </m:sSub>
+                  <m:r>
+                    <w:rPr>
+                      <w:rFonts w:ascii="Cambria Math" w:hAnsi="Cambria Math"/>
+                    </w:rPr>
+                    <m:t>[</m:t>
+                  </m:r>
+                  <m:sSubSup>
+                    <m:sSubSupPr>
+                      <m:ctrlPr>
+                        <w:rPr>
+                          <w:rFonts w:ascii="Cambria Math" w:hAnsi="Cambria Math"/>
+                          <w:i/>
+                        </w:rPr>
+                      </m:ctrlPr>
+                    </m:sSubSupPr>
+                    <m:e>
+                      <m:r>
+                        <w:rPr>
+                          <w:rFonts w:ascii="Cambria Math" w:hAnsi="Cambria Math"/>
+                        </w:rPr>
+                        <m:t>x</m:t>
+                      </m:r>
+                    </m:e>
+                    <m:sub>
+                      <m:r>
+                        <w:rPr>
+                          <w:rFonts w:ascii="Cambria Math" w:hAnsi="Cambria Math"/>
+                        </w:rPr>
+                        <m:t>d</m:t>
+                      </m:r>
+                    </m:sub>
+                    <m:sup>
+                      <m:r>
+                        <w:rPr>
+                          <w:rFonts w:ascii="Cambria Math" w:hAnsi="Cambria Math"/>
+                        </w:rPr>
+                        <m:t>(i)</m:t>
+                      </m:r>
+                    </m:sup>
+                  </m:sSubSup>
+                  <m:r>
+                    <w:rPr>
+                      <w:rFonts w:ascii="Cambria Math" w:hAnsi="Cambria Math"/>
+                    </w:rPr>
+                    <m:t>]</m:t>
+                  </m:r>
+                </m:e>
+              </m:nary>
+            </m:den>
+          </m:f>
+        </m:oMath>
+      </m:oMathPara>
       <w:bookmarkStart w:id="0" w:name="_GoBack"/>
       <w:bookmarkEnd w:id="0"/>
     </w:p>
@@ -992,6 +1468,16 @@
       <w:szCs w:val="18"/>
     </w:rPr>
   </w:style>
+  <w:style w:type="character" w:styleId="PlaceholderText">
+    <w:name w:val="Placeholder Text"/>
+    <w:basedOn w:val="DefaultParagraphFont"/>
+    <w:uiPriority w:val="99"/>
+    <w:semiHidden/>
+    <w:rsid w:val="00D80C92"/>
+    <w:rPr>
+      <w:color w:val="808080"/>
+    </w:rPr>
+  </w:style>
 </w:styles>
 </file>
 
@@ -1222,6 +1708,16 @@
       <w:color w:val="4F81BD" w:themeColor="accent1"/>
       <w:sz w:val="18"/>
       <w:szCs w:val="18"/>
+    </w:rPr>
+  </w:style>
+  <w:style w:type="character" w:styleId="PlaceholderText">
+    <w:name w:val="Placeholder Text"/>
+    <w:basedOn w:val="DefaultParagraphFont"/>
+    <w:uiPriority w:val="99"/>
+    <w:semiHidden/>
+    <w:rsid w:val="00D80C92"/>
+    <w:rPr>
+      <w:color w:val="808080"/>
     </w:rPr>
   </w:style>
 </w:styles>

</xml_diff>

<commit_message>
Saving writeup and code
</commit_message>
<xml_diff>
--- a/project3/writeup.docx
+++ b/project3/writeup.docx
@@ -29,6 +29,12 @@
         </w:rPr>
         <w:t>6.036</w:t>
       </w:r>
+      <w:r>
+        <w:rPr>
+          <w:rFonts w:ascii="Times New Roman" w:hAnsi="Times New Roman" w:cs="Times New Roman"/>
+        </w:rPr>
+        <w:t xml:space="preserve"> Project 3</w:t>
+      </w:r>
     </w:p>
     <w:p>
       <w:pPr>
@@ -41,71 +47,56 @@
         <w:rPr>
           <w:rFonts w:ascii="Times New Roman" w:hAnsi="Times New Roman" w:cs="Times New Roman"/>
         </w:rPr>
+        <w:t>May 5, 2017</w:t>
+      </w:r>
+    </w:p>
+    <w:p>
+      <w:pPr>
+        <w:jc w:val="center"/>
+        <w:rPr>
+          <w:rFonts w:ascii="Times New Roman" w:hAnsi="Times New Roman" w:cs="Times New Roman"/>
+          <w:b/>
+          <w:sz w:val="40"/>
+          <w:szCs w:val="40"/>
+        </w:rPr>
+      </w:pPr>
+      <w:r>
+        <w:rPr>
+          <w:rFonts w:ascii="Times New Roman" w:hAnsi="Times New Roman" w:cs="Times New Roman"/>
+          <w:b/>
+          <w:sz w:val="40"/>
+          <w:szCs w:val="40"/>
+        </w:rPr>
         <w:t>Project 3</w:t>
       </w:r>
     </w:p>
     <w:p>
       <w:pPr>
-        <w:jc w:val="right"/>
-        <w:rPr>
-          <w:rFonts w:ascii="Times New Roman" w:hAnsi="Times New Roman" w:cs="Times New Roman"/>
-        </w:rPr>
-      </w:pPr>
-    </w:p>
-    <w:p>
-      <w:pPr>
-        <w:jc w:val="center"/>
-        <w:rPr>
-          <w:rFonts w:ascii="Times New Roman" w:hAnsi="Times New Roman" w:cs="Times New Roman"/>
-          <w:u w:val="single"/>
-        </w:rPr>
-      </w:pPr>
-      <w:r>
-        <w:rPr>
-          <w:rFonts w:ascii="Times New Roman" w:hAnsi="Times New Roman" w:cs="Times New Roman"/>
-          <w:u w:val="single"/>
-        </w:rPr>
-        <w:t xml:space="preserve">Project 3 </w:t>
-      </w:r>
-      <w:proofErr w:type="spellStart"/>
-      <w:r>
-        <w:rPr>
-          <w:rFonts w:ascii="Times New Roman" w:hAnsi="Times New Roman" w:cs="Times New Roman"/>
-          <w:u w:val="single"/>
-        </w:rPr>
-        <w:t>Writeup</w:t>
-      </w:r>
-      <w:proofErr w:type="spellEnd"/>
-    </w:p>
-    <w:p>
-      <w:pPr>
-        <w:jc w:val="center"/>
-        <w:rPr>
-          <w:rFonts w:ascii="Times New Roman" w:hAnsi="Times New Roman" w:cs="Times New Roman"/>
-          <w:u w:val="single"/>
-        </w:rPr>
-      </w:pPr>
-    </w:p>
-    <w:p>
-      <w:pPr>
-        <w:rPr>
-          <w:rFonts w:ascii="Times New Roman" w:hAnsi="Times New Roman" w:cs="Times New Roman"/>
-        </w:rPr>
-      </w:pPr>
-    </w:p>
-    <w:p>
-      <w:pPr>
-        <w:rPr>
-          <w:rFonts w:ascii="Times New Roman" w:hAnsi="Times New Roman" w:cs="Times New Roman"/>
-          <w:b/>
-        </w:rPr>
-      </w:pPr>
-      <w:r>
-        <w:rPr>
-          <w:rFonts w:ascii="Times New Roman" w:hAnsi="Times New Roman" w:cs="Times New Roman"/>
-          <w:b/>
-        </w:rPr>
-        <w:t>Part 1: K-Means</w:t>
+        <w:rPr>
+          <w:rFonts w:ascii="Times New Roman" w:hAnsi="Times New Roman" w:cs="Times New Roman"/>
+        </w:rPr>
+      </w:pPr>
+    </w:p>
+    <w:p>
+      <w:pPr>
+        <w:rPr>
+          <w:rFonts w:ascii="Times New Roman" w:hAnsi="Times New Roman" w:cs="Times New Roman"/>
+          <w:b/>
+        </w:rPr>
+      </w:pPr>
+      <w:r>
+        <w:rPr>
+          <w:rFonts w:ascii="Times New Roman" w:hAnsi="Times New Roman" w:cs="Times New Roman"/>
+          <w:b/>
+        </w:rPr>
+        <w:t>1.1</w:t>
+      </w:r>
+      <w:r>
+        <w:rPr>
+          <w:rFonts w:ascii="Times New Roman" w:hAnsi="Times New Roman" w:cs="Times New Roman"/>
+          <w:b/>
+        </w:rPr>
+        <w:t>: K-Means</w:t>
       </w:r>
       <w:r>
         <w:rPr>
@@ -438,6 +429,20 @@
       <w:pPr>
         <w:rPr>
           <w:rFonts w:ascii="Times New Roman" w:hAnsi="Times New Roman" w:cs="Times New Roman"/>
+        </w:rPr>
+      </w:pPr>
+    </w:p>
+    <w:p>
+      <w:pPr>
+        <w:rPr>
+          <w:rFonts w:ascii="Times New Roman" w:hAnsi="Times New Roman" w:cs="Times New Roman"/>
+        </w:rPr>
+      </w:pPr>
+    </w:p>
+    <w:p>
+      <w:pPr>
+        <w:rPr>
+          <w:rFonts w:ascii="Times New Roman" w:hAnsi="Times New Roman" w:cs="Times New Roman"/>
           <w:b/>
         </w:rPr>
       </w:pPr>
@@ -447,7 +452,14 @@
           <w:b/>
         </w:rPr>
         <w:lastRenderedPageBreak/>
-        <w:t>Part 1: EM</w:t>
+        <w:t>1.4</w:t>
+      </w:r>
+      <w:r>
+        <w:rPr>
+          <w:rFonts w:ascii="Times New Roman" w:hAnsi="Times New Roman" w:cs="Times New Roman"/>
+          <w:b/>
+        </w:rPr>
+        <w:t>: EM</w:t>
       </w:r>
       <w:r>
         <w:rPr>
@@ -911,28 +923,59 @@
       <w:r>
         <w:rPr>
           <w:rFonts w:ascii="Times New Roman" w:hAnsi="Times New Roman" w:cs="Times New Roman"/>
-        </w:rPr>
-        <w:t xml:space="preserve">1-5. For the most part, K-Means and EM produced very similar results for each K=1, 2, 3, 4, 5. Up to an arbitrary coloring, both algorithms </w:t>
+          <w:b/>
+        </w:rPr>
+        <w:t>1-5.</w:t>
+      </w:r>
+      <w:r>
+        <w:rPr>
+          <w:rFonts w:ascii="Times New Roman" w:hAnsi="Times New Roman" w:cs="Times New Roman"/>
+        </w:rPr>
+        <w:t xml:space="preserve"> For the most part, K-Means and EM produced very similar results for each K=1, 2, 3, 4, 5. Up to an arbitrary </w:t>
+      </w:r>
+      <w:r>
+        <w:rPr>
+          <w:rFonts w:ascii="Times New Roman" w:hAnsi="Times New Roman" w:cs="Times New Roman"/>
+        </w:rPr>
+        <w:t xml:space="preserve">coloring, both algorithms seem </w:t>
+      </w:r>
+      <w:r>
+        <w:rPr>
+          <w:rFonts w:ascii="Times New Roman" w:hAnsi="Times New Roman" w:cs="Times New Roman"/>
+        </w:rPr>
+        <w:t>to cluster points similarly.</w:t>
+      </w:r>
+      <w:r>
+        <w:rPr>
+          <w:rFonts w:ascii="Times New Roman" w:hAnsi="Times New Roman" w:cs="Times New Roman"/>
+        </w:rPr>
+        <w:t xml:space="preserve"> The difference in coloring is due to the fact that K-Means and EM are </w:t>
       </w:r>
       <w:proofErr w:type="gramStart"/>
       <w:r>
         <w:rPr>
           <w:rFonts w:ascii="Times New Roman" w:hAnsi="Times New Roman" w:cs="Times New Roman"/>
         </w:rPr>
-        <w:t>seems</w:t>
+        <w:t>non</w:t>
       </w:r>
       <w:proofErr w:type="gramEnd"/>
       <w:r>
         <w:rPr>
           <w:rFonts w:ascii="Times New Roman" w:hAnsi="Times New Roman" w:cs="Times New Roman"/>
         </w:rPr>
-        <w:t xml:space="preserve"> to cluster points similarly.</w:t>
-      </w:r>
-      <w:r>
-        <w:rPr>
-          <w:rFonts w:ascii="Times New Roman" w:hAnsi="Times New Roman" w:cs="Times New Roman"/>
-        </w:rPr>
-        <w:t xml:space="preserve"> # TODO</w:t>
+        <w:t xml:space="preserve"> deterministic. Depending on the random initialization of the algorithms, clusters can end up with different </w:t>
+      </w:r>
+      <w:r>
+        <w:rPr>
+          <w:rFonts w:ascii="Times New Roman" w:hAnsi="Times New Roman" w:cs="Times New Roman"/>
+        </w:rPr>
+        <w:t>labeling</w:t>
+      </w:r>
+      <w:r>
+        <w:rPr>
+          <w:rFonts w:ascii="Times New Roman" w:hAnsi="Times New Roman" w:cs="Times New Roman"/>
+        </w:rPr>
+        <w:t>, even if they partition points in the same way.</w:t>
       </w:r>
     </w:p>
     <w:p>
@@ -974,28 +1017,49 @@
       <w:r>
         <w:rPr>
           <w:rFonts w:ascii="Times New Roman" w:hAnsi="Times New Roman" w:cs="Times New Roman"/>
-        </w:rPr>
-        <w:t>2-1. Our independence assumption will produce overconfident cluster assignments because as more redundant features are added to the data, clusters will appear farther and farther apart. If two features are highly correlated, then points within a cluster are very likely to have similar values of those features. This means that by adding more correlated features, we are simply adding another dimension in which points from the same cluster are close, but points in different clusters are relatively far apart. The Euclidean distance between clusters will be higher in the larger feature space, causing the model to be overconfident in its cluster assignments.</w:t>
-      </w:r>
-    </w:p>
-    <w:p>
-      <w:pPr>
-        <w:rPr>
-          <w:rFonts w:ascii="Times New Roman" w:hAnsi="Times New Roman" w:cs="Times New Roman"/>
-        </w:rPr>
-      </w:pPr>
-    </w:p>
-    <w:p>
-      <w:pPr>
-        <w:rPr>
-          <w:rFonts w:ascii="Times New Roman" w:hAnsi="Times New Roman" w:cs="Times New Roman"/>
-        </w:rPr>
-      </w:pPr>
-      <w:r>
-        <w:rPr>
-          <w:rFonts w:ascii="Times New Roman" w:hAnsi="Times New Roman" w:cs="Times New Roman"/>
-        </w:rPr>
-        <w:t xml:space="preserve">2-2. </w:t>
+          <w:b/>
+        </w:rPr>
+        <w:t>2-1.</w:t>
+      </w:r>
+      <w:r>
+        <w:rPr>
+          <w:rFonts w:ascii="Times New Roman" w:hAnsi="Times New Roman" w:cs="Times New Roman"/>
+        </w:rPr>
+        <w:t xml:space="preserve"> Our independence assumption will produce overconfident cluster assignments because as more redundant features are added to the data, clusters will appear farther and farther apart. If two features are highly correlated, then points within a cluster are very likely to have similar values of those features. This means that by adding more correlated features, we are simply adding another dimension in which points from the same cluster are close, but points in different clusters are relatively far apart. The Euclidean distance between clusters will be higher in the larger feature space, causing the model to be overconfident in its cluster assignments.</w:t>
+      </w:r>
+    </w:p>
+    <w:p>
+      <w:pPr>
+        <w:rPr>
+          <w:rFonts w:ascii="Times New Roman" w:hAnsi="Times New Roman" w:cs="Times New Roman"/>
+        </w:rPr>
+      </w:pPr>
+    </w:p>
+    <w:p>
+      <w:pPr>
+        <w:rPr>
+          <w:rFonts w:ascii="Times New Roman" w:hAnsi="Times New Roman" w:cs="Times New Roman"/>
+        </w:rPr>
+      </w:pPr>
+      <w:r>
+        <w:rPr>
+          <w:rFonts w:ascii="Times New Roman" w:hAnsi="Times New Roman" w:cs="Times New Roman"/>
+          <w:b/>
+        </w:rPr>
+        <w:t>2-2.</w:t>
+      </w:r>
+      <w:r>
+        <w:rPr>
+          <w:rFonts w:ascii="Times New Roman" w:hAnsi="Times New Roman" w:cs="Times New Roman"/>
+        </w:rPr>
+        <w:t xml:space="preserve"> </w:t>
+      </w:r>
+      <w:r>
+        <w:rPr>
+          <w:rFonts w:ascii="Times New Roman" w:hAnsi="Times New Roman" w:cs="Times New Roman"/>
+          <w:b/>
+        </w:rPr>
+        <w:t xml:space="preserve">CMM: </w:t>
       </w:r>
       <w:r>
         <w:rPr>
@@ -1477,22 +1541,35 @@
       <w:r>
         <w:rPr>
           <w:rFonts w:ascii="Times New Roman" w:hAnsi="Times New Roman" w:cs="Times New Roman"/>
-        </w:rPr>
-        <w:t xml:space="preserve">2-3. </w:t>
-      </w:r>
-      <w:proofErr w:type="gramStart"/>
-      <w:r>
-        <w:rPr>
-          <w:rFonts w:ascii="Times New Roman" w:hAnsi="Times New Roman" w:cs="Times New Roman"/>
-        </w:rPr>
-        <w:t>a</w:t>
-      </w:r>
-      <w:proofErr w:type="gramEnd"/>
-      <w:r>
-        <w:rPr>
-          <w:rFonts w:ascii="Times New Roman" w:hAnsi="Times New Roman" w:cs="Times New Roman"/>
-        </w:rPr>
-        <w:t xml:space="preserve">. </w:t>
+          <w:b/>
+        </w:rPr>
+        <w:t>2-3</w:t>
+      </w:r>
+      <w:r>
+        <w:rPr>
+          <w:rFonts w:ascii="Times New Roman" w:hAnsi="Times New Roman" w:cs="Times New Roman"/>
+          <w:b/>
+        </w:rPr>
+        <w:t>a.</w:t>
+      </w:r>
+      <w:r>
+        <w:rPr>
+          <w:rFonts w:ascii="Times New Roman" w:hAnsi="Times New Roman" w:cs="Times New Roman"/>
+        </w:rPr>
+        <w:t xml:space="preserve"> </w:t>
+      </w:r>
+      <w:r>
+        <w:rPr>
+          <w:rFonts w:ascii="Times New Roman" w:hAnsi="Times New Roman" w:cs="Times New Roman"/>
+          <w:b/>
+        </w:rPr>
+        <w:t>CMM:</w:t>
+      </w:r>
+      <w:r>
+        <w:rPr>
+          <w:rFonts w:ascii="Times New Roman" w:hAnsi="Times New Roman" w:cs="Times New Roman"/>
+        </w:rPr>
+        <w:t xml:space="preserve"> </w:t>
       </w:r>
       <w:r>
         <w:rPr>
@@ -1509,7 +1586,7 @@
           <w:rPr>
             <w:rFonts w:ascii="Cambria Math" w:hAnsi="Cambria Math" w:cs="Times New Roman"/>
           </w:rPr>
-          <m:t xml:space="preserve"> π</m:t>
+          <m:t>π</m:t>
         </m:r>
       </m:oMath>
       <w:r>
@@ -1966,22 +2043,22 @@
       <w:r>
         <w:rPr>
           <w:rFonts w:ascii="Times New Roman" w:hAnsi="Times New Roman" w:cs="Times New Roman"/>
-        </w:rPr>
-        <w:t xml:space="preserve">2-3. </w:t>
-      </w:r>
-      <w:proofErr w:type="gramStart"/>
-      <w:r>
-        <w:rPr>
-          <w:rFonts w:ascii="Times New Roman" w:hAnsi="Times New Roman" w:cs="Times New Roman"/>
-        </w:rPr>
-        <w:t>b</w:t>
-      </w:r>
-      <w:proofErr w:type="gramEnd"/>
-      <w:r>
-        <w:rPr>
-          <w:rFonts w:ascii="Times New Roman" w:hAnsi="Times New Roman" w:cs="Times New Roman"/>
-        </w:rPr>
-        <w:t xml:space="preserve">. </w:t>
+          <w:b/>
+        </w:rPr>
+        <w:t>2-3</w:t>
+      </w:r>
+      <w:r>
+        <w:rPr>
+          <w:rFonts w:ascii="Times New Roman" w:hAnsi="Times New Roman" w:cs="Times New Roman"/>
+          <w:b/>
+        </w:rPr>
+        <w:t>b.</w:t>
+      </w:r>
+      <w:r>
+        <w:rPr>
+          <w:rFonts w:ascii="Times New Roman" w:hAnsi="Times New Roman" w:cs="Times New Roman"/>
+        </w:rPr>
+        <w:t xml:space="preserve"> </w:t>
       </w:r>
       <w:r>
         <w:rPr>
@@ -1998,7 +2075,7 @@
           <w:rPr>
             <w:rFonts w:ascii="Cambria Math" w:hAnsi="Cambria Math" w:cs="Times New Roman"/>
           </w:rPr>
-          <m:t xml:space="preserve"> α</m:t>
+          <m:t>α</m:t>
         </m:r>
       </m:oMath>
       <w:r>
@@ -2007,55 +2084,6 @@
           <w:b/>
         </w:rPr>
         <w:t>.</w:t>
-      </w:r>
-      <w:r>
-        <w:rPr>
-          <w:rFonts w:ascii="Times New Roman" w:hAnsi="Times New Roman" w:cs="Times New Roman"/>
-          <w:b/>
-        </w:rPr>
-        <w:t xml:space="preserve"> (Using definition of </w:t>
-      </w:r>
-      <m:oMath>
-        <m:sSub>
-          <m:sSubPr>
-            <m:ctrlPr>
-              <w:rPr>
-                <w:rFonts w:ascii="Cambria Math" w:hAnsi="Cambria Math" w:cs="Times New Roman"/>
-                <w:b/>
-                <w:i/>
-              </w:rPr>
-            </m:ctrlPr>
-          </m:sSubPr>
-          <m:e>
-            <m:r>
-              <m:rPr>
-                <m:sty m:val="bi"/>
-              </m:rPr>
-              <w:rPr>
-                <w:rFonts w:ascii="Cambria Math" w:hAnsi="Cambria Math" w:cs="Times New Roman"/>
-              </w:rPr>
-              <m:t>n</m:t>
-            </m:r>
-          </m:e>
-          <m:sub>
-            <m:r>
-              <m:rPr>
-                <m:sty m:val="bi"/>
-              </m:rPr>
-              <w:rPr>
-                <w:rFonts w:ascii="Cambria Math" w:hAnsi="Cambria Math" w:cs="Times New Roman"/>
-              </w:rPr>
-              <m:t>j</m:t>
-            </m:r>
-          </m:sub>
-        </m:sSub>
-      </m:oMath>
-      <w:r>
-        <w:rPr>
-          <w:rFonts w:ascii="Times New Roman" w:hAnsi="Times New Roman" w:cs="Times New Roman"/>
-          <w:b/>
-        </w:rPr>
-        <w:t xml:space="preserve"> above).</w:t>
       </w:r>
     </w:p>
     <w:p>
@@ -2524,14 +2552,34 @@
       <w:r>
         <w:rPr>
           <w:rFonts w:ascii="Times New Roman" w:hAnsi="Times New Roman" w:cs="Times New Roman"/>
-        </w:rPr>
-        <w:t>2-5. Over the iterations, log likelihood increases. This makes sense, because our model is finding the maximum likelihood estimates of the parameters. Because log is a monotonic function, as we increase the likelihood of our model, the log likelihood also increases.</w:t>
-      </w:r>
-      <w:r>
-        <w:rPr>
-          <w:rFonts w:ascii="Times New Roman" w:hAnsi="Times New Roman" w:cs="Times New Roman"/>
-        </w:rPr>
-        <w:t xml:space="preserve"> For example, with k=2, the model begins with a log-likelihood score of </w:t>
+          <w:b/>
+        </w:rPr>
+        <w:t>2-5.</w:t>
+      </w:r>
+      <w:r>
+        <w:rPr>
+          <w:rFonts w:ascii="Times New Roman" w:hAnsi="Times New Roman" w:cs="Times New Roman"/>
+        </w:rPr>
+        <w:t xml:space="preserve"> Over the iterations, log likelihood increases. This makes sense, because our model is finding the maximum likelihood estimates of the parameters. Because log is a monotonic function, as we increase the likelihood of our model, the log likelihood also increases.</w:t>
+      </w:r>
+      <w:r>
+        <w:rPr>
+          <w:rFonts w:ascii="Times New Roman" w:hAnsi="Times New Roman" w:cs="Times New Roman"/>
+        </w:rPr>
+        <w:t xml:space="preserve"> For example, with </w:t>
+      </w:r>
+      <w:r>
+        <w:rPr>
+          <w:rFonts w:ascii="Times New Roman" w:hAnsi="Times New Roman" w:cs="Times New Roman"/>
+          <w:i/>
+        </w:rPr>
+        <w:t>k=2</w:t>
+      </w:r>
+      <w:r>
+        <w:rPr>
+          <w:rFonts w:ascii="Times New Roman" w:hAnsi="Times New Roman" w:cs="Times New Roman"/>
+        </w:rPr>
+        <w:t xml:space="preserve">, the model begins with a log-likelihood score of </w:t>
       </w:r>
       <w:r>
         <w:rPr>
@@ -2552,11 +2600,20 @@
           <w:rFonts w:ascii="Times New Roman" w:hAnsi="Times New Roman" w:cs="Times New Roman"/>
           <w:color w:val="000000"/>
         </w:rPr>
-        <w:t xml:space="preserve"> but ends with a log-likelihood score of -2</w:t>
-      </w:r>
-      <w:r>
-        <w:rPr>
-          <w:rFonts w:ascii="Times New Roman" w:hAnsi="Times New Roman" w:cs="Times New Roman"/>
+        <w:t xml:space="preserve"> but ends with a log-likelihood score of </w:t>
+      </w:r>
+      <w:r>
+        <w:rPr>
+          <w:rFonts w:ascii="Times New Roman" w:hAnsi="Times New Roman" w:cs="Times New Roman"/>
+          <w:i/>
+          <w:color w:val="000000"/>
+        </w:rPr>
+        <w:t>-2</w:t>
+      </w:r>
+      <w:r>
+        <w:rPr>
+          <w:rFonts w:ascii="Times New Roman" w:hAnsi="Times New Roman" w:cs="Times New Roman"/>
+          <w:i/>
           <w:color w:val="000000"/>
         </w:rPr>
         <w:t>.736e6</w:t>
@@ -2566,25 +2623,320 @@
           <w:rFonts w:ascii="Times New Roman" w:hAnsi="Times New Roman" w:cs="Times New Roman"/>
           <w:color w:val="000000"/>
         </w:rPr>
-        <w:t xml:space="preserve"> after 7 iterations.</w:t>
-      </w:r>
-    </w:p>
-    <w:p>
-      <w:pPr>
-        <w:rPr>
-          <w:rFonts w:ascii="Times New Roman" w:hAnsi="Times New Roman" w:cs="Times New Roman"/>
-          <w:color w:val="000000"/>
-        </w:rPr>
-      </w:pPr>
-    </w:p>
-    <w:p>
-      <w:pPr>
-        <w:rPr>
-          <w:rFonts w:ascii="Times New Roman" w:hAnsi="Times New Roman" w:cs="Times New Roman"/>
+        <w:t xml:space="preserve"> after </w:t>
+      </w:r>
+      <w:r>
+        <w:rPr>
+          <w:rFonts w:ascii="Times New Roman" w:hAnsi="Times New Roman" w:cs="Times New Roman"/>
+          <w:i/>
+          <w:color w:val="000000"/>
+        </w:rPr>
+        <w:t>7</w:t>
+      </w:r>
+      <w:r>
+        <w:rPr>
+          <w:rFonts w:ascii="Times New Roman" w:hAnsi="Times New Roman" w:cs="Times New Roman"/>
+          <w:color w:val="000000"/>
+        </w:rPr>
+        <w:t xml:space="preserve"> iterations.</w:t>
+      </w:r>
+      <w:r>
+        <w:rPr>
+          <w:rFonts w:ascii="Times New Roman" w:hAnsi="Times New Roman" w:cs="Times New Roman"/>
+          <w:color w:val="000000"/>
+        </w:rPr>
+        <w:t xml:space="preserve"> In addition, as the </w:t>
+      </w:r>
+      <w:r>
+        <w:rPr>
+          <w:rFonts w:ascii="Times New Roman" w:hAnsi="Times New Roman" w:cs="Times New Roman"/>
+          <w:i/>
+          <w:color w:val="000000"/>
+        </w:rPr>
+        <w:t>k</w:t>
+      </w:r>
+      <w:r>
+        <w:rPr>
+          <w:rFonts w:ascii="Times New Roman" w:hAnsi="Times New Roman" w:cs="Times New Roman"/>
+          <w:color w:val="000000"/>
+        </w:rPr>
+        <w:t xml:space="preserve"> value increases, and more clusters are used, the log likelihood improves more, since the model is better able to fit to the data.</w:t>
+      </w:r>
+    </w:p>
+    <w:p>
+      <w:pPr>
+        <w:rPr>
+          <w:rFonts w:ascii="Times New Roman" w:hAnsi="Times New Roman" w:cs="Times New Roman"/>
+          <w:color w:val="000000"/>
+        </w:rPr>
+      </w:pPr>
+    </w:p>
+    <w:p>
+      <w:pPr>
+        <w:rPr>
+          <w:rFonts w:ascii="Times New Roman" w:hAnsi="Times New Roman" w:cs="Times New Roman"/>
+          <w:color w:val="000000"/>
+        </w:rPr>
+      </w:pPr>
+      <w:r>
+        <w:rPr>
+          <w:rFonts w:ascii="Times New Roman" w:hAnsi="Times New Roman" w:cs="Times New Roman"/>
+          <w:b/>
+          <w:color w:val="000000"/>
+        </w:rPr>
+        <w:t xml:space="preserve">2-6b. </w:t>
+      </w:r>
+    </w:p>
+    <w:p>
+      <w:pPr>
+        <w:rPr>
+          <w:rFonts w:ascii="Times New Roman" w:hAnsi="Times New Roman" w:cs="Times New Roman"/>
+          <w:b/>
+          <w:color w:val="000000"/>
+        </w:rPr>
+      </w:pPr>
+      <w:r>
+        <w:rPr>
+          <w:rFonts w:ascii="Times New Roman" w:hAnsi="Times New Roman" w:cs="Times New Roman"/>
+          <w:b/>
+          <w:color w:val="000000"/>
+        </w:rPr>
+        <w:t xml:space="preserve">Best K Value (LL): </w:t>
+      </w:r>
+    </w:p>
+    <w:p>
+      <w:pPr>
+        <w:rPr>
+          <w:rFonts w:ascii="Times New Roman" w:hAnsi="Times New Roman" w:cs="Times New Roman"/>
+          <w:b/>
+          <w:color w:val="000000"/>
+        </w:rPr>
+      </w:pPr>
+      <w:r>
+        <w:rPr>
+          <w:rFonts w:ascii="Times New Roman" w:hAnsi="Times New Roman" w:cs="Times New Roman"/>
+          <w:b/>
+          <w:color w:val="000000"/>
+        </w:rPr>
+        <w:t>Best K Value (BIC):</w:t>
+      </w:r>
+    </w:p>
+    <w:p>
+      <w:pPr>
+        <w:rPr>
+          <w:rFonts w:ascii="Times New Roman" w:hAnsi="Times New Roman" w:cs="Times New Roman"/>
+          <w:b/>
+          <w:color w:val="000000"/>
+        </w:rPr>
+      </w:pPr>
+    </w:p>
+    <w:p>
+      <w:pPr>
+        <w:rPr>
+          <w:rFonts w:ascii="Times New Roman" w:hAnsi="Times New Roman" w:cs="Times New Roman"/>
+          <w:color w:val="000000"/>
+        </w:rPr>
+      </w:pPr>
+      <w:r>
+        <w:rPr>
+          <w:rFonts w:ascii="Times New Roman" w:hAnsi="Times New Roman" w:cs="Times New Roman"/>
+          <w:color w:val="000000"/>
+        </w:rPr>
+        <w:t>These results do not agree because…</w:t>
+      </w:r>
+    </w:p>
+    <w:p>
+      <w:pPr>
+        <w:rPr>
+          <w:rFonts w:ascii="Times New Roman" w:hAnsi="Times New Roman" w:cs="Times New Roman"/>
+          <w:color w:val="000000"/>
+        </w:rPr>
+      </w:pPr>
+    </w:p>
+    <w:p>
+      <w:pPr>
+        <w:rPr>
+          <w:rFonts w:ascii="Times New Roman" w:hAnsi="Times New Roman" w:cs="Times New Roman"/>
+          <w:color w:val="000000"/>
+        </w:rPr>
+      </w:pPr>
+      <w:r>
+        <w:rPr>
+          <w:rFonts w:ascii="Times New Roman" w:hAnsi="Times New Roman" w:cs="Times New Roman"/>
+          <w:b/>
+          <w:color w:val="000000"/>
+        </w:rPr>
+        <w:t>7a.</w:t>
+      </w:r>
+      <w:r>
+        <w:rPr>
+          <w:rFonts w:ascii="Times New Roman" w:hAnsi="Times New Roman" w:cs="Times New Roman"/>
+          <w:color w:val="000000"/>
+        </w:rPr>
+        <w:t xml:space="preserve"> </w:t>
+      </w:r>
+      <w:proofErr w:type="gramStart"/>
+      <w:r>
+        <w:rPr>
+          <w:rFonts w:ascii="Times New Roman" w:hAnsi="Times New Roman" w:cs="Times New Roman"/>
+          <w:color w:val="000000"/>
+        </w:rPr>
+        <w:t>Describe</w:t>
+      </w:r>
+      <w:proofErr w:type="gramEnd"/>
+      <w:r>
+        <w:rPr>
+          <w:rFonts w:ascii="Times New Roman" w:hAnsi="Times New Roman" w:cs="Times New Roman"/>
+          <w:color w:val="000000"/>
+        </w:rPr>
+        <w:t xml:space="preserve"> the clusters found by model</w:t>
+      </w:r>
+    </w:p>
+    <w:p>
+      <w:pPr>
+        <w:rPr>
+          <w:rFonts w:ascii="Times New Roman" w:hAnsi="Times New Roman" w:cs="Times New Roman"/>
+          <w:color w:val="000000"/>
+        </w:rPr>
+      </w:pPr>
+    </w:p>
+    <w:p>
+      <w:pPr>
+        <w:rPr>
+          <w:rFonts w:ascii="Times New Roman" w:hAnsi="Times New Roman" w:cs="Times New Roman"/>
+          <w:color w:val="000000"/>
+        </w:rPr>
+      </w:pPr>
+      <w:r>
+        <w:rPr>
+          <w:rFonts w:ascii="Times New Roman" w:hAnsi="Times New Roman" w:cs="Times New Roman"/>
+          <w:b/>
+          <w:color w:val="000000"/>
+        </w:rPr>
+        <w:t>7b.</w:t>
+      </w:r>
+      <w:r>
+        <w:rPr>
+          <w:rFonts w:ascii="Times New Roman" w:hAnsi="Times New Roman" w:cs="Times New Roman"/>
+          <w:color w:val="000000"/>
+        </w:rPr>
+        <w:t xml:space="preserve"> Using a smaller value of K, the clusters are …</w:t>
+      </w:r>
+    </w:p>
+    <w:p>
+      <w:pPr>
+        <w:rPr>
+          <w:rFonts w:ascii="Times New Roman" w:hAnsi="Times New Roman" w:cs="Times New Roman"/>
+          <w:color w:val="000000"/>
+        </w:rPr>
+      </w:pPr>
+    </w:p>
+    <w:p>
+      <w:pPr>
+        <w:rPr>
+          <w:rFonts w:ascii="Times New Roman" w:hAnsi="Times New Roman" w:cs="Times New Roman"/>
+          <w:color w:val="000000"/>
         </w:rPr>
       </w:pPr>
       <w:bookmarkStart w:id="0" w:name="_GoBack"/>
+      <w:r>
+        <w:rPr>
+          <w:rFonts w:ascii="Times New Roman" w:hAnsi="Times New Roman" w:cs="Times New Roman"/>
+          <w:b/>
+          <w:color w:val="000000"/>
+        </w:rPr>
+        <w:t>7c.</w:t>
+      </w:r>
       <w:bookmarkEnd w:id="0"/>
+      <w:r>
+        <w:rPr>
+          <w:rFonts w:ascii="Times New Roman" w:hAnsi="Times New Roman" w:cs="Times New Roman"/>
+          <w:color w:val="000000"/>
+        </w:rPr>
+        <w:t xml:space="preserve"> If the model was trained on census data for each state, we would end up with some </w:t>
+      </w:r>
+      <w:r>
+        <w:rPr>
+          <w:rFonts w:ascii="Times New Roman" w:hAnsi="Times New Roman" w:cs="Times New Roman"/>
+          <w:i/>
+          <w:color w:val="000000"/>
+        </w:rPr>
+        <w:t>K</w:t>
+      </w:r>
+      <w:r>
+        <w:rPr>
+          <w:rFonts w:ascii="Times New Roman" w:hAnsi="Times New Roman" w:cs="Times New Roman"/>
+          <w:color w:val="000000"/>
+        </w:rPr>
+        <w:t xml:space="preserve"> clusters, each represented a demographic. Each state would likely have some number of </w:t>
+      </w:r>
+      <w:proofErr w:type="gramStart"/>
+      <w:r>
+        <w:rPr>
+          <w:rFonts w:ascii="Times New Roman" w:hAnsi="Times New Roman" w:cs="Times New Roman"/>
+          <w:color w:val="000000"/>
+        </w:rPr>
+        <w:t>it’s</w:t>
+      </w:r>
+      <w:proofErr w:type="gramEnd"/>
+      <w:r>
+        <w:rPr>
+          <w:rFonts w:ascii="Times New Roman" w:hAnsi="Times New Roman" w:cs="Times New Roman"/>
+          <w:color w:val="000000"/>
+        </w:rPr>
+        <w:t xml:space="preserve"> citizens in each of the clusters (or perhaps would not be represented in some of the clusters). By examining the number of people from each state that are represented in each of the clusters, we could put states into a </w:t>
+      </w:r>
+      <w:r>
+        <w:rPr>
+          <w:rFonts w:ascii="Times New Roman" w:hAnsi="Times New Roman" w:cs="Times New Roman"/>
+          <w:i/>
+          <w:color w:val="000000"/>
+        </w:rPr>
+        <w:t>K</w:t>
+      </w:r>
+      <w:r>
+        <w:rPr>
+          <w:rFonts w:ascii="Times New Roman" w:hAnsi="Times New Roman" w:cs="Times New Roman"/>
+          <w:color w:val="000000"/>
+        </w:rPr>
+        <w:t xml:space="preserve"> dimensional “cluster space”, where each dimension of the space represents a cluster. States with a high representation in some cluster would have a large </w:t>
+      </w:r>
+      <w:r>
+        <w:rPr>
+          <w:rFonts w:ascii="Times New Roman" w:hAnsi="Times New Roman" w:cs="Times New Roman"/>
+          <w:color w:val="000000"/>
+        </w:rPr>
+        <w:t xml:space="preserve">value in the dimension corresponding to that cluster. </w:t>
+      </w:r>
+      <w:r>
+        <w:rPr>
+          <w:rFonts w:ascii="Times New Roman" w:hAnsi="Times New Roman" w:cs="Times New Roman"/>
+          <w:color w:val="000000"/>
+        </w:rPr>
+        <w:t xml:space="preserve">Once we represent each state as a vector in the </w:t>
+      </w:r>
+      <w:r>
+        <w:rPr>
+          <w:rFonts w:ascii="Times New Roman" w:hAnsi="Times New Roman" w:cs="Times New Roman"/>
+          <w:i/>
+          <w:color w:val="000000"/>
+        </w:rPr>
+        <w:t>K</w:t>
+      </w:r>
+      <w:r>
+        <w:rPr>
+          <w:rFonts w:ascii="Times New Roman" w:hAnsi="Times New Roman" w:cs="Times New Roman"/>
+          <w:color w:val="000000"/>
+        </w:rPr>
+        <w:t xml:space="preserve"> dimensional cluster space, we can compare the “closeness” of two states based on their cosine similarity. This is analogous to the way that we compared documents using cosine similarity.</w:t>
+      </w:r>
+      <w:r>
+        <w:rPr>
+          <w:rFonts w:ascii="Times New Roman" w:hAnsi="Times New Roman" w:cs="Times New Roman"/>
+          <w:color w:val="000000"/>
+        </w:rPr>
+        <w:t xml:space="preserve"> If two states are close in the cluster space, this means that they are represented similarly among demographics; this means that the states have similar populations.</w:t>
+      </w:r>
     </w:p>
     <w:sectPr>
       <w:pgSz w:w="12240" w:h="15840"/>

</xml_diff>